<commit_message>
1. Added Deployment document 2. Updated database name
</commit_message>
<xml_diff>
--- a/documentation/WikiJs_setup_document.docx
+++ b/documentation/WikiJs_setup_document.docx
@@ -276,8 +276,20 @@
           <w:szCs w:val="28"/>
           <w:lang w:eastAsia="en-IN"/>
         </w:rPr>
-        <w:t>What is WIKI</w:t>
-      </w:r>
+        <w:t xml:space="preserve">What is </w:t>
+      </w:r>
+      <w:proofErr w:type="gramStart"/>
+      <w:r>
+        <w:rPr>
+          <w:rFonts w:ascii="Arial" w:eastAsia="Times New Roman" w:hAnsi="Arial" w:cs="Arial"/>
+          <w:color w:val="C00000"/>
+          <w:sz w:val="28"/>
+          <w:szCs w:val="28"/>
+          <w:lang w:eastAsia="en-IN"/>
+        </w:rPr>
+        <w:t>WIKI</w:t>
+      </w:r>
+      <w:proofErr w:type="gramEnd"/>
     </w:p>
     <w:p>
       <w:pPr>
@@ -447,7 +459,7 @@
           <w:szCs w:val="36"/>
           <w:lang w:eastAsia="en-IN"/>
         </w:rPr>
-        <w:t>for Development</w:t>
+        <w:t>Development</w:t>
       </w:r>
       <w:r>
         <w:rPr>
@@ -460,7 +472,33 @@
           <w:szCs w:val="36"/>
           <w:lang w:eastAsia="en-IN"/>
         </w:rPr>
-        <w:t xml:space="preserve"> on Windows</w:t>
+        <w:t xml:space="preserve"> </w:t>
+      </w:r>
+      <w:r>
+        <w:rPr>
+          <w:rFonts w:ascii="Arial" w:eastAsia="Times New Roman" w:hAnsi="Arial" w:cs="Arial"/>
+          <w:b/>
+          <w:bCs/>
+          <w:iCs/>
+          <w:color w:val="000000"/>
+          <w:sz w:val="36"/>
+          <w:szCs w:val="36"/>
+          <w:lang w:eastAsia="en-IN"/>
+        </w:rPr>
+        <w:t xml:space="preserve">environment </w:t>
+      </w:r>
+      <w:r>
+        <w:rPr>
+          <w:rFonts w:ascii="Arial" w:eastAsia="Times New Roman" w:hAnsi="Arial" w:cs="Arial"/>
+          <w:b/>
+          <w:bCs/>
+          <w:iCs/>
+          <w:color w:val="000000"/>
+          <w:sz w:val="36"/>
+          <w:szCs w:val="36"/>
+          <w:lang w:eastAsia="en-IN"/>
+        </w:rPr>
+        <w:t>on Windows</w:t>
       </w:r>
     </w:p>
     <w:p>
@@ -1281,7 +1319,23 @@
           <w:sz w:val="24"/>
           <w:szCs w:val="24"/>
         </w:rPr>
-        <w:t xml:space="preserve">Create a database “node_test” into your database server using any </w:t>
+        <w:t>Create a database “</w:t>
+      </w:r>
+      <w:r>
+        <w:rPr>
+          <w:noProof/>
+          <w:sz w:val="24"/>
+          <w:szCs w:val="24"/>
+        </w:rPr>
+        <w:t>wiki</w:t>
+      </w:r>
+      <w:r>
+        <w:rPr>
+          <w:noProof/>
+          <w:sz w:val="24"/>
+          <w:szCs w:val="24"/>
+        </w:rPr>
+        <w:t xml:space="preserve">” into your database server using any </w:t>
       </w:r>
       <w:r>
         <w:rPr>
@@ -1297,7 +1351,31 @@
           <w:sz w:val="24"/>
           <w:szCs w:val="24"/>
         </w:rPr>
-        <w:t>of the tools like phpmyadmin or mysql workbench.</w:t>
+        <w:t>of the tools like phpmyadmin,</w:t>
+      </w:r>
+      <w:r>
+        <w:rPr>
+          <w:noProof/>
+          <w:sz w:val="24"/>
+          <w:szCs w:val="24"/>
+        </w:rPr>
+        <w:t xml:space="preserve"> mysql workbench</w:t>
+      </w:r>
+      <w:r>
+        <w:rPr>
+          <w:noProof/>
+          <w:sz w:val="24"/>
+          <w:szCs w:val="24"/>
+        </w:rPr>
+        <w:t xml:space="preserve"> or mysql command prompt</w:t>
+      </w:r>
+      <w:r>
+        <w:rPr>
+          <w:noProof/>
+          <w:sz w:val="24"/>
+          <w:szCs w:val="24"/>
+        </w:rPr>
+        <w:t>.</w:t>
       </w:r>
     </w:p>
     <w:p>
@@ -1338,6 +1416,14 @@
           <w:sz w:val="24"/>
           <w:szCs w:val="24"/>
         </w:rPr>
+        <w:t>wiki</w:t>
+      </w:r>
+      <w:r>
+        <w:rPr>
+          <w:noProof/>
+          <w:sz w:val="24"/>
+          <w:szCs w:val="24"/>
+        </w:rPr>
         <w:t>.sql</w:t>
       </w:r>
       <w:r>
@@ -1348,23 +1434,13 @@
         </w:rPr>
         <w:t>’</w:t>
       </w:r>
-      <w:bookmarkStart w:id="0" w:name="_GoBack"/>
-      <w:bookmarkEnd w:id="0"/>
-      <w:r>
-        <w:rPr>
-          <w:noProof/>
-          <w:sz w:val="24"/>
-          <w:szCs w:val="24"/>
-        </w:rPr>
-        <w:t xml:space="preserve"> file from /sql/ directory present in </w:t>
-      </w:r>
-      <w:r>
-        <w:rPr>
-          <w:noProof/>
-          <w:sz w:val="24"/>
-          <w:szCs w:val="24"/>
-        </w:rPr>
-        <w:t>downloaded project directory</w:t>
+      <w:r>
+        <w:rPr>
+          <w:noProof/>
+          <w:sz w:val="24"/>
+          <w:szCs w:val="24"/>
+        </w:rPr>
+        <w:t xml:space="preserve"> file from /sql/ directory present in downloaded project directory</w:t>
       </w:r>
     </w:p>
     <w:p>
@@ -1397,7 +1473,23 @@
           <w:sz w:val="24"/>
           <w:szCs w:val="24"/>
         </w:rPr>
-        <w:t xml:space="preserve">this .sql file </w:t>
+        <w:t xml:space="preserve">this </w:t>
+      </w:r>
+      <w:r>
+        <w:rPr>
+          <w:noProof/>
+          <w:sz w:val="24"/>
+          <w:szCs w:val="24"/>
+        </w:rPr>
+        <w:t>wiki</w:t>
+      </w:r>
+      <w:r>
+        <w:rPr>
+          <w:noProof/>
+          <w:sz w:val="24"/>
+          <w:szCs w:val="24"/>
+        </w:rPr>
+        <w:t xml:space="preserve">.sql file </w:t>
       </w:r>
       <w:r>
         <w:rPr>
@@ -1421,110 +1513,7 @@
           <w:sz w:val="24"/>
           <w:szCs w:val="24"/>
         </w:rPr>
-        <w:t>database</w:t>
-      </w:r>
-      <w:r>
-        <w:rPr>
-          <w:noProof/>
-          <w:sz w:val="24"/>
-          <w:szCs w:val="24"/>
-        </w:rPr>
-        <w:t>.</w:t>
-      </w:r>
-    </w:p>
-    <w:p>
-      <w:pPr>
-        <w:pStyle w:val="ListParagraph"/>
-        <w:keepNext/>
-        <w:spacing w:before="120" w:after="0" w:line="240" w:lineRule="auto"/>
-        <w:ind w:left="1494"/>
-        <w:outlineLvl w:val="2"/>
-        <w:rPr>
-          <w:noProof/>
-          <w:sz w:val="24"/>
-          <w:szCs w:val="24"/>
-        </w:rPr>
-      </w:pPr>
-    </w:p>
-    <w:p>
-      <w:pPr>
-        <w:pStyle w:val="Heading3"/>
-        <w:keepNext/>
-        <w:spacing w:before="240" w:beforeAutospacing="0" w:after="0" w:afterAutospacing="0"/>
-        <w:rPr>
-          <w:rFonts w:ascii="Arial" w:hAnsi="Arial" w:cs="Arial"/>
-          <w:b w:val="0"/>
-          <w:bCs w:val="0"/>
-          <w:color w:val="C00000"/>
-          <w:sz w:val="28"/>
-          <w:szCs w:val="28"/>
-        </w:rPr>
-      </w:pPr>
-      <w:r>
-        <w:rPr>
-          <w:rFonts w:ascii="Arial" w:hAnsi="Arial" w:cs="Arial"/>
-          <w:b w:val="0"/>
-          <w:bCs w:val="0"/>
-          <w:color w:val="C00000"/>
-          <w:sz w:val="28"/>
-          <w:szCs w:val="28"/>
-        </w:rPr>
-        <w:t>2.</w:t>
-      </w:r>
-      <w:r>
-        <w:rPr>
-          <w:rFonts w:ascii="Arial" w:hAnsi="Arial" w:cs="Arial"/>
-          <w:b w:val="0"/>
-          <w:bCs w:val="0"/>
-          <w:color w:val="C00000"/>
-          <w:sz w:val="28"/>
-          <w:szCs w:val="28"/>
-        </w:rPr>
-        <w:t>4</w:t>
-      </w:r>
-      <w:r>
-        <w:rPr>
-          <w:rFonts w:ascii="Arial" w:hAnsi="Arial" w:cs="Arial"/>
-          <w:b w:val="0"/>
-          <w:bCs w:val="0"/>
-          <w:color w:val="C00000"/>
-          <w:sz w:val="28"/>
-          <w:szCs w:val="28"/>
-        </w:rPr>
-        <w:t xml:space="preserve"> </w:t>
-      </w:r>
-      <w:r>
-        <w:rPr>
-          <w:rFonts w:ascii="Arial" w:hAnsi="Arial" w:cs="Arial"/>
-          <w:b w:val="0"/>
-          <w:bCs w:val="0"/>
-          <w:color w:val="C00000"/>
-          <w:sz w:val="28"/>
-          <w:szCs w:val="28"/>
-        </w:rPr>
-        <w:t>Get</w:t>
-      </w:r>
-      <w:r>
-        <w:rPr>
-          <w:rFonts w:ascii="Arial" w:hAnsi="Arial" w:cs="Arial"/>
-          <w:b w:val="0"/>
-          <w:bCs w:val="0"/>
-          <w:color w:val="C00000"/>
-          <w:sz w:val="28"/>
-          <w:szCs w:val="28"/>
-        </w:rPr>
-        <w:t xml:space="preserve">ting </w:t>
-      </w:r>
-      <w:r>
-        <w:rPr>
-          <w:rFonts w:ascii="Arial" w:hAnsi="Arial" w:cs="Arial"/>
-          <w:b w:val="0"/>
-          <w:bCs w:val="0"/>
-          <w:color w:val="C00000"/>
-          <w:sz w:val="28"/>
-          <w:szCs w:val="28"/>
-        </w:rPr>
-        <w:t>started with development</w:t>
+        <w:t>database.</w:t>
       </w:r>
     </w:p>
     <w:p>
@@ -1549,8 +1538,113 @@
           <w:sz w:val="24"/>
           <w:szCs w:val="24"/>
         </w:rPr>
-        <w:t>Create new Node project into Eclipse IDE</w:t>
-      </w:r>
+        <w:t>Get the 32</w:t>
+      </w:r>
+      <w:r>
+        <w:rPr>
+          <w:noProof/>
+          <w:sz w:val="24"/>
+          <w:szCs w:val="24"/>
+        </w:rPr>
+        <w:t xml:space="preserve"> or </w:t>
+      </w:r>
+      <w:r>
+        <w:rPr>
+          <w:noProof/>
+          <w:sz w:val="24"/>
+          <w:szCs w:val="24"/>
+        </w:rPr>
+        <w:t>64</w:t>
+      </w:r>
+      <w:r>
+        <w:rPr>
+          <w:noProof/>
+          <w:sz w:val="24"/>
+          <w:szCs w:val="24"/>
+        </w:rPr>
+        <w:t xml:space="preserve"> </w:t>
+      </w:r>
+      <w:r>
+        <w:rPr>
+          <w:noProof/>
+          <w:sz w:val="24"/>
+          <w:szCs w:val="24"/>
+        </w:rPr>
+        <w:t xml:space="preserve">bit </w:t>
+      </w:r>
+      <w:r>
+        <w:rPr>
+          <w:noProof/>
+          <w:sz w:val="24"/>
+          <w:szCs w:val="24"/>
+        </w:rPr>
+        <w:t xml:space="preserve">binary </w:t>
+      </w:r>
+      <w:r>
+        <w:rPr>
+          <w:noProof/>
+          <w:sz w:val="24"/>
+          <w:szCs w:val="24"/>
+        </w:rPr>
+        <w:t xml:space="preserve">version of </w:t>
+      </w:r>
+      <w:r>
+        <w:rPr>
+          <w:noProof/>
+          <w:sz w:val="24"/>
+          <w:szCs w:val="24"/>
+        </w:rPr>
+        <w:t>“</w:t>
+      </w:r>
+      <w:r>
+        <w:rPr>
+          <w:noProof/>
+          <w:sz w:val="24"/>
+          <w:szCs w:val="24"/>
+        </w:rPr>
+        <w:t>wkhtmltopdf</w:t>
+      </w:r>
+      <w:r>
+        <w:rPr>
+          <w:noProof/>
+          <w:sz w:val="24"/>
+          <w:szCs w:val="24"/>
+        </w:rPr>
+        <w:t>”</w:t>
+      </w:r>
+      <w:r>
+        <w:rPr>
+          <w:noProof/>
+          <w:sz w:val="24"/>
+          <w:szCs w:val="24"/>
+        </w:rPr>
+        <w:t xml:space="preserve"> module as per your system OS from below URL:</w:t>
+      </w:r>
+    </w:p>
+    <w:p>
+      <w:pPr>
+        <w:pStyle w:val="ListParagraph"/>
+        <w:keepNext/>
+        <w:spacing w:before="120" w:after="0" w:line="240" w:lineRule="auto"/>
+        <w:ind w:left="1494"/>
+        <w:outlineLvl w:val="2"/>
+        <w:rPr>
+          <w:noProof/>
+          <w:sz w:val="24"/>
+          <w:szCs w:val="24"/>
+        </w:rPr>
+      </w:pPr>
+      <w:hyperlink r:id="rId7" w:history="1">
+        <w:r>
+          <w:rPr>
+            <w:rStyle w:val="Hyperlink"/>
+            <w:noProof/>
+            <w:sz w:val="24"/>
+            <w:szCs w:val="24"/>
+          </w:rPr>
+          <w:t>http://wkhtmltopdf.org/downloads.html</w:t>
+        </w:r>
+      </w:hyperlink>
     </w:p>
     <w:p>
       <w:pPr>
@@ -1574,15 +1668,220 @@
           <w:sz w:val="24"/>
           <w:szCs w:val="24"/>
         </w:rPr>
-        <w:t xml:space="preserve">Import your project directory </w:t>
-      </w:r>
-      <w:r>
-        <w:rPr>
-          <w:noProof/>
-          <w:sz w:val="24"/>
-          <w:szCs w:val="24"/>
-        </w:rPr>
-        <w:t>(ex. wiki) into that project</w:t>
+        <w:t>Install</w:t>
+      </w:r>
+      <w:r>
+        <w:rPr>
+          <w:noProof/>
+          <w:sz w:val="24"/>
+          <w:szCs w:val="24"/>
+        </w:rPr>
+        <w:t xml:space="preserve"> the downloaded binary </w:t>
+      </w:r>
+      <w:r>
+        <w:rPr>
+          <w:noProof/>
+          <w:sz w:val="24"/>
+          <w:szCs w:val="24"/>
+        </w:rPr>
+        <w:t>version. C</w:t>
+      </w:r>
+      <w:r>
+        <w:rPr>
+          <w:noProof/>
+          <w:sz w:val="24"/>
+          <w:szCs w:val="24"/>
+        </w:rPr>
+        <w:t>opy the installed path</w:t>
+      </w:r>
+      <w:r>
+        <w:rPr>
+          <w:noProof/>
+          <w:sz w:val="24"/>
+          <w:szCs w:val="24"/>
+        </w:rPr>
+        <w:t xml:space="preserve"> of binary file </w:t>
+      </w:r>
+      <w:r>
+        <w:rPr>
+          <w:noProof/>
+          <w:sz w:val="24"/>
+          <w:szCs w:val="24"/>
+        </w:rPr>
+        <w:t xml:space="preserve"> </w:t>
+      </w:r>
+      <w:r>
+        <w:rPr>
+          <w:noProof/>
+          <w:sz w:val="24"/>
+          <w:szCs w:val="24"/>
+        </w:rPr>
+        <w:t xml:space="preserve">and paste it into the </w:t>
+      </w:r>
+      <w:r>
+        <w:rPr>
+          <w:i/>
+          <w:noProof/>
+          <w:sz w:val="24"/>
+          <w:szCs w:val="24"/>
+        </w:rPr>
+        <w:t xml:space="preserve">/wiki/config/config.js </w:t>
+      </w:r>
+      <w:r>
+        <w:rPr>
+          <w:noProof/>
+          <w:sz w:val="24"/>
+          <w:szCs w:val="24"/>
+        </w:rPr>
+        <w:t>for variable “</w:t>
+      </w:r>
+      <w:r>
+        <w:rPr>
+          <w:noProof/>
+          <w:sz w:val="24"/>
+          <w:szCs w:val="24"/>
+        </w:rPr>
+        <w:t>wkhtmltopdf_binPath</w:t>
+      </w:r>
+      <w:r>
+        <w:rPr>
+          <w:noProof/>
+          <w:sz w:val="24"/>
+          <w:szCs w:val="24"/>
+        </w:rPr>
+        <w:t xml:space="preserve">”. </w:t>
+      </w:r>
+    </w:p>
+    <w:p>
+      <w:pPr>
+        <w:keepNext/>
+        <w:spacing w:before="120" w:after="0" w:line="240" w:lineRule="auto"/>
+        <w:outlineLvl w:val="2"/>
+        <w:rPr>
+          <w:noProof/>
+          <w:sz w:val="24"/>
+          <w:szCs w:val="24"/>
+        </w:rPr>
+      </w:pPr>
+    </w:p>
+    <w:p>
+      <w:pPr>
+        <w:keepNext/>
+        <w:spacing w:before="120" w:after="0" w:line="240" w:lineRule="auto"/>
+        <w:outlineLvl w:val="2"/>
+        <w:rPr>
+          <w:noProof/>
+          <w:sz w:val="24"/>
+          <w:szCs w:val="24"/>
+        </w:rPr>
+      </w:pPr>
+    </w:p>
+    <w:p>
+      <w:pPr>
+        <w:keepNext/>
+        <w:spacing w:before="120" w:after="0" w:line="240" w:lineRule="auto"/>
+        <w:outlineLvl w:val="2"/>
+        <w:rPr>
+          <w:noProof/>
+          <w:sz w:val="24"/>
+          <w:szCs w:val="24"/>
+        </w:rPr>
+      </w:pPr>
+    </w:p>
+    <w:p>
+      <w:pPr>
+        <w:pStyle w:val="ListParagraph"/>
+        <w:keepNext/>
+        <w:spacing w:before="120" w:after="0" w:line="240" w:lineRule="auto"/>
+        <w:ind w:left="1494"/>
+        <w:outlineLvl w:val="2"/>
+        <w:rPr>
+          <w:noProof/>
+          <w:sz w:val="24"/>
+          <w:szCs w:val="24"/>
+        </w:rPr>
+      </w:pPr>
+    </w:p>
+    <w:p>
+      <w:pPr>
+        <w:pStyle w:val="Heading3"/>
+        <w:keepNext/>
+        <w:spacing w:before="240" w:beforeAutospacing="0" w:after="0" w:afterAutospacing="0"/>
+        <w:rPr>
+          <w:rFonts w:ascii="Arial" w:hAnsi="Arial" w:cs="Arial"/>
+          <w:b w:val="0"/>
+          <w:bCs w:val="0"/>
+          <w:color w:val="C00000"/>
+          <w:sz w:val="28"/>
+          <w:szCs w:val="28"/>
+        </w:rPr>
+      </w:pPr>
+      <w:r>
+        <w:rPr>
+          <w:rFonts w:ascii="Arial" w:hAnsi="Arial" w:cs="Arial"/>
+          <w:b w:val="0"/>
+          <w:bCs w:val="0"/>
+          <w:color w:val="C00000"/>
+          <w:sz w:val="28"/>
+          <w:szCs w:val="28"/>
+        </w:rPr>
+        <w:lastRenderedPageBreak/>
+        <w:t>2.</w:t>
+      </w:r>
+      <w:r>
+        <w:rPr>
+          <w:rFonts w:ascii="Arial" w:hAnsi="Arial" w:cs="Arial"/>
+          <w:b w:val="0"/>
+          <w:bCs w:val="0"/>
+          <w:color w:val="C00000"/>
+          <w:sz w:val="28"/>
+          <w:szCs w:val="28"/>
+        </w:rPr>
+        <w:t>4</w:t>
+      </w:r>
+      <w:r>
+        <w:rPr>
+          <w:rFonts w:ascii="Arial" w:hAnsi="Arial" w:cs="Arial"/>
+          <w:b w:val="0"/>
+          <w:bCs w:val="0"/>
+          <w:color w:val="C00000"/>
+          <w:sz w:val="28"/>
+          <w:szCs w:val="28"/>
+        </w:rPr>
+        <w:t xml:space="preserve"> </w:t>
+      </w:r>
+      <w:r>
+        <w:rPr>
+          <w:rFonts w:ascii="Arial" w:hAnsi="Arial" w:cs="Arial"/>
+          <w:b w:val="0"/>
+          <w:bCs w:val="0"/>
+          <w:color w:val="C00000"/>
+          <w:sz w:val="28"/>
+          <w:szCs w:val="28"/>
+        </w:rPr>
+        <w:t>Get</w:t>
+      </w:r>
+      <w:r>
+        <w:rPr>
+          <w:rFonts w:ascii="Arial" w:hAnsi="Arial" w:cs="Arial"/>
+          <w:b w:val="0"/>
+          <w:bCs w:val="0"/>
+          <w:color w:val="C00000"/>
+          <w:sz w:val="28"/>
+          <w:szCs w:val="28"/>
+        </w:rPr>
+        <w:t xml:space="preserve">ting </w:t>
+      </w:r>
+      <w:r>
+        <w:rPr>
+          <w:rFonts w:ascii="Arial" w:hAnsi="Arial" w:cs="Arial"/>
+          <w:b w:val="0"/>
+          <w:bCs w:val="0"/>
+          <w:color w:val="C00000"/>
+          <w:sz w:val="28"/>
+          <w:szCs w:val="28"/>
+        </w:rPr>
+        <w:t>started with development</w:t>
       </w:r>
     </w:p>
     <w:p>
@@ -1607,6 +1906,64 @@
           <w:sz w:val="24"/>
           <w:szCs w:val="24"/>
         </w:rPr>
+        <w:t>Create new Node project into Eclipse IDE</w:t>
+      </w:r>
+    </w:p>
+    <w:p>
+      <w:pPr>
+        <w:pStyle w:val="ListParagraph"/>
+        <w:keepNext/>
+        <w:numPr>
+          <w:ilvl w:val="0"/>
+          <w:numId w:val="27"/>
+        </w:numPr>
+        <w:spacing w:before="120" w:after="0" w:line="240" w:lineRule="auto"/>
+        <w:outlineLvl w:val="2"/>
+        <w:rPr>
+          <w:noProof/>
+          <w:sz w:val="24"/>
+          <w:szCs w:val="24"/>
+        </w:rPr>
+      </w:pPr>
+      <w:r>
+        <w:rPr>
+          <w:noProof/>
+          <w:sz w:val="24"/>
+          <w:szCs w:val="24"/>
+        </w:rPr>
+        <w:t xml:space="preserve">Import your project directory </w:t>
+      </w:r>
+      <w:r>
+        <w:rPr>
+          <w:noProof/>
+          <w:sz w:val="24"/>
+          <w:szCs w:val="24"/>
+        </w:rPr>
+        <w:t>(ex. wiki) into that project</w:t>
+      </w:r>
+    </w:p>
+    <w:p>
+      <w:pPr>
+        <w:pStyle w:val="ListParagraph"/>
+        <w:keepNext/>
+        <w:numPr>
+          <w:ilvl w:val="0"/>
+          <w:numId w:val="27"/>
+        </w:numPr>
+        <w:spacing w:before="120" w:after="0" w:line="240" w:lineRule="auto"/>
+        <w:outlineLvl w:val="2"/>
+        <w:rPr>
+          <w:noProof/>
+          <w:sz w:val="24"/>
+          <w:szCs w:val="24"/>
+        </w:rPr>
+      </w:pPr>
+      <w:r>
+        <w:rPr>
+          <w:noProof/>
+          <w:sz w:val="24"/>
+          <w:szCs w:val="24"/>
+        </w:rPr>
         <w:t>Project directory to contain below structure</w:t>
       </w:r>
       <w:r>
@@ -1629,6 +1986,8 @@
           <w:szCs w:val="24"/>
         </w:rPr>
       </w:pPr>
+      <w:bookmarkStart w:id="0" w:name="_GoBack"/>
+      <w:bookmarkEnd w:id="0"/>
       <w:r>
         <w:rPr>
           <w:noProof/>
@@ -1636,12 +1995,11 @@
           <w:szCs w:val="24"/>
           <w:lang w:eastAsia="en-IN"/>
         </w:rPr>
-        <w:lastRenderedPageBreak/>
         <w:drawing>
           <wp:inline distT="0" distB="0" distL="0" distR="0">
-            <wp:extent cx="5133975" cy="3943350"/>
+            <wp:extent cx="5724525" cy="3714750"/>
             <wp:effectExtent l="0" t="0" r="9525" b="0"/>
-            <wp:docPr id="2" name="Picture 2"/>
+            <wp:docPr id="3" name="Picture 3"/>
             <wp:cNvGraphicFramePr>
               <a:graphicFrameLocks xmlns:a="http://schemas.openxmlformats.org/drawingml/2006/main" noChangeAspect="1"/>
             </wp:cNvGraphicFramePr>
@@ -1649,13 +2007,13 @@
               <a:graphicData uri="http://schemas.openxmlformats.org/drawingml/2006/picture">
                 <pic:pic xmlns:pic="http://schemas.openxmlformats.org/drawingml/2006/picture">
                   <pic:nvPicPr>
-                    <pic:cNvPr id="0" name="Picture 1"/>
+                    <pic:cNvPr id="0" name="Picture 2"/>
                     <pic:cNvPicPr>
                       <a:picLocks noChangeAspect="1" noChangeArrowheads="1"/>
                     </pic:cNvPicPr>
                   </pic:nvPicPr>
                   <pic:blipFill>
-                    <a:blip r:embed="rId7">
+                    <a:blip r:embed="rId8">
                       <a:extLst>
                         <a:ext uri="{28A0092B-C50C-407E-A947-70E740481C1C}">
                           <a14:useLocalDpi xmlns:a14="http://schemas.microsoft.com/office/drawing/2010/main" val="0"/>
@@ -1670,7 +2028,7 @@
                   <pic:spPr bwMode="auto">
                     <a:xfrm>
                       <a:off x="0" y="0"/>
-                      <a:ext cx="5133975" cy="3943350"/>
+                      <a:ext cx="5724525" cy="3714750"/>
                     </a:xfrm>
                     <a:prstGeom prst="rect">
                       <a:avLst/>
@@ -1689,18 +2047,6 @@
     </w:p>
     <w:p>
       <w:pPr>
-        <w:keepNext/>
-        <w:spacing w:before="120" w:after="0" w:line="240" w:lineRule="auto"/>
-        <w:outlineLvl w:val="2"/>
-        <w:rPr>
-          <w:noProof/>
-          <w:sz w:val="24"/>
-          <w:szCs w:val="24"/>
-        </w:rPr>
-      </w:pPr>
-    </w:p>
-    <w:p>
-      <w:pPr>
         <w:pStyle w:val="Heading3"/>
         <w:keepNext/>
         <w:spacing w:before="240" w:beforeAutospacing="0" w:after="0" w:afterAutospacing="0"/>
@@ -1967,7 +2313,7 @@
           <w:szCs w:val="24"/>
         </w:rPr>
       </w:pPr>
-      <w:hyperlink r:id="rId8" w:history="1">
+      <w:hyperlink r:id="rId9" w:history="1">
         <w:r>
           <w:rPr>
             <w:rStyle w:val="Hyperlink"/>

</xml_diff>